<commit_message>
add updated cable assembly doc
Includes more detailed description on fabricating PSC to IBP adapter
cable
</commit_message>
<xml_diff>
--- a/Gen1/Assembly/Custom IBP Cables.docx
+++ b/Gen1/Assembly/Custom IBP Cables.docx
@@ -18,7 +18,7 @@
       <w:r>
         <w:t xml:space="preserve">PRiME-PSA system needs to interface with Invasive Blood Pressure (IBP) transducers. Currently, only </w:t>
       </w:r>
-      <w:hyperlink r:id="rId5" w:history="1">
+      <w:hyperlink r:id="rId6" w:history="1">
         <w:r>
           <w:rPr>
             <w:rStyle w:val="Hyperlink"/>
@@ -99,7 +99,7 @@
       <w:r>
         <w:t xml:space="preserve">Wave </w:t>
       </w:r>
-      <w:hyperlink r:id="rId6" w:history="1">
+      <w:hyperlink r:id="rId7" w:history="1">
         <w:r>
           <w:rPr>
             <w:rStyle w:val="Hyperlink"/>
@@ -126,7 +126,13 @@
         <w:t>TruWave</w:t>
       </w:r>
       <w:r>
-        <w:t xml:space="preserve"> mating cables should be cut ~6 inches from the end of the gray circular connector. </w:t>
+        <w:t xml:space="preserve"> mating cables should be cut ~</w:t>
+      </w:r>
+      <w:r>
+        <w:t>3-</w:t>
+      </w:r>
+      <w:r>
+        <w:t xml:space="preserve">6 inches from the end of the gray circular connector. </w:t>
       </w:r>
       <w:r>
         <w:t xml:space="preserve">For the RJ45 connector, a single Ethernet UTP (unshielded twisted pair) patch cable can be cut in half (assuming a 1ft length). </w:t>
@@ -158,7 +164,7 @@
       <w:r>
         <w:t xml:space="preserve"> Ethernet coupler (</w:t>
       </w:r>
-      <w:hyperlink r:id="rId7" w:history="1">
+      <w:hyperlink r:id="rId8" w:history="1">
         <w:r>
           <w:rPr>
             <w:rStyle w:val="Hyperlink"/>
@@ -176,13 +182,19 @@
         <w:t>Be sure to use a coupler with a plastic housing as this cable will be in the MRI room.</w:t>
       </w:r>
       <w:r>
-        <w:t xml:space="preserve"> While a standard Ethernet RJ45 connector is used, the cable should not be plugged into a normal Ethernet jack. The adapter cable uses pins which are typically unused in a standard Ethernet configuration which should limit damage if the cable is plugged into a</w:t>
-      </w:r>
-      <w:r>
-        <w:t>n</w:t>
+        <w:t xml:space="preserve"> While a standard Ethernet RJ45 connector is used, the cable should not be plugged into a normal Ethernet jack. The adapter cable uses pins which are typically unused in a standard Ethernet configuration which should limit damage if the cable is </w:t>
+      </w:r>
+      <w:r>
+        <w:t xml:space="preserve">accidentally </w:t>
       </w:r>
       <w:bookmarkStart w:id="0" w:name="_GoBack"/>
       <w:bookmarkEnd w:id="0"/>
+      <w:r>
+        <w:t>plugged into a</w:t>
+      </w:r>
+      <w:r>
+        <w:t>n</w:t>
+      </w:r>
       <w:r>
         <w:t xml:space="preserve"> Ethernet jack.</w:t>
       </w:r>
@@ -419,21 +431,17 @@
         <w:t>TruWave</w:t>
       </w:r>
       <w:r>
-        <w:t xml:space="preserve"> </w:t>
-      </w:r>
-      <w:proofErr w:type="spellStart"/>
-      <w:r>
-        <w:t>tranducers</w:t>
-      </w:r>
-      <w:proofErr w:type="spellEnd"/>
-      <w:r>
-        <w:t xml:space="preserve">, a single DB9 male connector (with </w:t>
-      </w:r>
-      <w:proofErr w:type="spellStart"/>
-      <w:r>
-        <w:t>backshell</w:t>
-      </w:r>
-      <w:proofErr w:type="spellEnd"/>
+        <w:t xml:space="preserve"> tran</w:t>
+      </w:r>
+      <w:r>
+        <w:t>sducers and</w:t>
+      </w:r>
+      <w:r>
+        <w:t xml:space="preserve"> a single DB9 male connector (with </w:t>
+      </w:r>
+      <w:r>
+        <w:t>housing</w:t>
+      </w:r>
       <w:r>
         <w:t>).</w:t>
       </w:r>
@@ -453,6 +461,7 @@
     </w:p>
     <w:p>
       <w:pPr>
+        <w:keepNext/>
         <w:jc w:val="center"/>
       </w:pPr>
       <w:r>
@@ -460,8 +469,8 @@
           <w:noProof/>
         </w:rPr>
         <w:drawing>
-          <wp:inline distT="0" distB="0" distL="0" distR="0">
-            <wp:extent cx="3240405" cy="1533406"/>
+          <wp:inline distT="0" distB="0" distL="0" distR="0" wp14:anchorId="3AD8BC19" wp14:editId="27B4DB68">
+            <wp:extent cx="4636008" cy="2194560"/>
             <wp:effectExtent l="0" t="0" r="0" b="0"/>
             <wp:docPr id="2" name="Picture 2"/>
             <wp:cNvGraphicFramePr>
@@ -475,7 +484,7 @@
                     <pic:cNvPicPr/>
                   </pic:nvPicPr>
                   <pic:blipFill>
-                    <a:blip r:embed="rId8" cstate="print">
+                    <a:blip r:embed="rId9" cstate="print">
                       <a:extLst>
                         <a:ext uri="{28A0092B-C50C-407E-A947-70E740481C1C}">
                           <a14:useLocalDpi xmlns:a14="http://schemas.microsoft.com/office/drawing/2010/main" val="0"/>
@@ -489,7 +498,7 @@
                   <pic:spPr>
                     <a:xfrm>
                       <a:off x="0" y="0"/>
-                      <a:ext cx="3261003" cy="1543153"/>
+                      <a:ext cx="4636008" cy="2194560"/>
                     </a:xfrm>
                     <a:prstGeom prst="rect">
                       <a:avLst/>
@@ -502,6 +511,26 @@
         </w:drawing>
       </w:r>
     </w:p>
+    <w:p>
+      <w:pPr>
+        <w:pStyle w:val="Caption"/>
+        <w:jc w:val="center"/>
+      </w:pPr>
+      <w:r>
+        <w:t xml:space="preserve">Figure </w:t>
+      </w:r>
+      <w:fldSimple w:instr=" SEQ Figure \* ARABIC ">
+        <w:r>
+          <w:rPr>
+            <w:noProof/>
+          </w:rPr>
+          <w:t>1</w:t>
+        </w:r>
+      </w:fldSimple>
+      <w:r>
+        <w:t>. Full IBP transducer with tubing</w:t>
+      </w:r>
+    </w:p>
     <w:p/>
     <w:p>
       <w:pPr>
@@ -512,10 +541,10 @@
         </w:numPr>
       </w:pPr>
       <w:r>
-        <w:t xml:space="preserve">The white cable of the transducers should be cut close </w:t>
-      </w:r>
-      <w:r>
-        <w:t xml:space="preserve">(3-6 inches) </w:t>
+        <w:t>The white cable of the transducers should be cut close</w:t>
+      </w:r>
+      <w:r>
+        <w:t xml:space="preserve"> </w:t>
       </w:r>
       <w:r>
         <w:t xml:space="preserve">to the semi-transparent plastic housing of the IBP transducers. </w:t>
@@ -528,6 +557,7 @@
     </w:p>
     <w:p>
       <w:pPr>
+        <w:keepNext/>
         <w:jc w:val="center"/>
       </w:pPr>
       <w:r>
@@ -535,9 +565,9 @@
           <w:noProof/>
         </w:rPr>
         <w:drawing>
-          <wp:inline distT="0" distB="0" distL="0" distR="0" wp14:anchorId="4DF5A862" wp14:editId="64499EC7">
-            <wp:extent cx="3305175" cy="1862145"/>
-            <wp:effectExtent l="0" t="0" r="0" b="5080"/>
+          <wp:inline distT="0" distB="0" distL="0" distR="0" wp14:anchorId="6F0E5042" wp14:editId="1329E74B">
+            <wp:extent cx="4626864" cy="2606040"/>
+            <wp:effectExtent l="0" t="0" r="2540" b="3810"/>
             <wp:docPr id="3" name="Picture 3" descr="C:\Users\kakareka\Documents\GitHub\PRiME\Gen1\Cables\TruWaveCable_Cut.jpg"/>
             <wp:cNvGraphicFramePr>
               <a:graphicFrameLocks xmlns:a="http://schemas.openxmlformats.org/drawingml/2006/main" noChangeAspect="1"/>
@@ -547,100 +577,6 @@
                 <pic:pic xmlns:pic="http://schemas.openxmlformats.org/drawingml/2006/picture">
                   <pic:nvPicPr>
                     <pic:cNvPr id="0" name="Picture 2" descr="C:\Users\kakareka\Documents\GitHub\PRiME\Gen1\Cables\TruWaveCable_Cut.jpg"/>
-                    <pic:cNvPicPr>
-                      <a:picLocks noChangeAspect="1" noChangeArrowheads="1"/>
-                    </pic:cNvPicPr>
-                  </pic:nvPicPr>
-                  <pic:blipFill>
-                    <a:blip r:embed="rId9" cstate="print">
-                      <a:extLst>
-                        <a:ext uri="{28A0092B-C50C-407E-A947-70E740481C1C}">
-                          <a14:useLocalDpi xmlns:a14="http://schemas.microsoft.com/office/drawing/2010/main" val="0"/>
-                        </a:ext>
-                      </a:extLst>
-                    </a:blip>
-                    <a:srcRect/>
-                    <a:stretch>
-                      <a:fillRect/>
-                    </a:stretch>
-                  </pic:blipFill>
-                  <pic:spPr bwMode="auto">
-                    <a:xfrm>
-                      <a:off x="0" y="0"/>
-                      <a:ext cx="3307344" cy="1863367"/>
-                    </a:xfrm>
-                    <a:prstGeom prst="rect">
-                      <a:avLst/>
-                    </a:prstGeom>
-                    <a:noFill/>
-                    <a:ln>
-                      <a:noFill/>
-                    </a:ln>
-                  </pic:spPr>
-                </pic:pic>
-              </a:graphicData>
-            </a:graphic>
-          </wp:inline>
-        </w:drawing>
-      </w:r>
-    </w:p>
-    <w:p>
-      <w:pPr>
-        <w:pStyle w:val="ListParagraph"/>
-      </w:pPr>
-    </w:p>
-    <w:p>
-      <w:pPr>
-        <w:pStyle w:val="ListParagraph"/>
-      </w:pPr>
-    </w:p>
-    <w:p>
-      <w:pPr>
-        <w:pStyle w:val="ListParagraph"/>
-      </w:pPr>
-    </w:p>
-    <w:p>
-      <w:pPr>
-        <w:pStyle w:val="ListParagraph"/>
-        <w:numPr>
-          <w:ilvl w:val="0"/>
-          <w:numId w:val="1"/>
-        </w:numPr>
-      </w:pPr>
-      <w:r>
-        <w:t xml:space="preserve">The wire needs to be stripped using thermal wire strippers to expose 5 solid copper wires. Thermal strippers are recommended as the cable is constructed of solid plastic which is difficult to strip using mechanical cutting tools (strippers, hobby knife, </w:t>
-      </w:r>
-      <w:proofErr w:type="spellStart"/>
-      <w:r>
-        <w:t>etc</w:t>
-      </w:r>
-      <w:proofErr w:type="spellEnd"/>
-      <w:r>
-        <w:t xml:space="preserve">) without damaging the ~30AWG solid wire. </w:t>
-      </w:r>
-    </w:p>
-    <w:p>
-      <w:pPr>
-        <w:jc w:val="center"/>
-      </w:pPr>
-      <w:r>
-        <w:rPr>
-          <w:noProof/>
-        </w:rPr>
-        <w:lastRenderedPageBreak/>
-        <w:drawing>
-          <wp:inline distT="0" distB="0" distL="0" distR="0" wp14:anchorId="2E2D0823" wp14:editId="109DF1CC">
-            <wp:extent cx="3617926" cy="2038350"/>
-            <wp:effectExtent l="0" t="0" r="1905" b="0"/>
-            <wp:docPr id="4" name="Picture 4" descr="C:\Users\kakareka\Documents\GitHub\PRiME\Gen1\Cables\TrueWaveCable_Stripped.jpg"/>
-            <wp:cNvGraphicFramePr>
-              <a:graphicFrameLocks xmlns:a="http://schemas.openxmlformats.org/drawingml/2006/main" noChangeAspect="1"/>
-            </wp:cNvGraphicFramePr>
-            <a:graphic xmlns:a="http://schemas.openxmlformats.org/drawingml/2006/main">
-              <a:graphicData uri="http://schemas.openxmlformats.org/drawingml/2006/picture">
-                <pic:pic xmlns:pic="http://schemas.openxmlformats.org/drawingml/2006/picture">
-                  <pic:nvPicPr>
-                    <pic:cNvPr id="0" name="Picture 3" descr="C:\Users\kakareka\Documents\GitHub\PRiME\Gen1\Cables\TrueWaveCable_Stripped.jpg"/>
                     <pic:cNvPicPr>
                       <a:picLocks noChangeAspect="1" noChangeArrowheads="1"/>
                     </pic:cNvPicPr>
@@ -661,7 +597,7 @@
                   <pic:spPr bwMode="auto">
                     <a:xfrm>
                       <a:off x="0" y="0"/>
-                      <a:ext cx="3618720" cy="2038797"/>
+                      <a:ext cx="4626864" cy="2606040"/>
                     </a:xfrm>
                     <a:prstGeom prst="rect">
                       <a:avLst/>
@@ -680,6 +616,32 @@
     </w:p>
     <w:p>
       <w:pPr>
+        <w:pStyle w:val="Caption"/>
+        <w:jc w:val="center"/>
+      </w:pPr>
+      <w:r>
+        <w:t xml:space="preserve">Figure </w:t>
+      </w:r>
+      <w:fldSimple w:instr=" SEQ Figure \* ARABIC ">
+        <w:r>
+          <w:rPr>
+            <w:noProof/>
+          </w:rPr>
+          <w:t>2</w:t>
+        </w:r>
+      </w:fldSimple>
+      <w:r>
+        <w:t>. Electrical cable cut from transducer.</w:t>
+      </w:r>
+    </w:p>
+    <w:p>
+      <w:pPr>
+        <w:pStyle w:val="ListParagraph"/>
+      </w:pPr>
+    </w:p>
+    <w:p/>
+    <w:p>
+      <w:pPr>
         <w:pStyle w:val="ListParagraph"/>
         <w:numPr>
           <w:ilvl w:val="0"/>
@@ -687,501 +649,224 @@
         </w:numPr>
       </w:pPr>
       <w:r>
-        <w:t xml:space="preserve">Once exposed, the solid wires are soldered to male DB9 connectors, using Pins 1-5. </w:t>
-      </w:r>
-      <w:r>
-        <w:t>The DB9 connector should inserted in an appropriate housing with proper strain relief on the cable.</w:t>
-      </w:r>
-    </w:p>
-    <w:p/>
-    <w:tbl>
-      <w:tblPr>
-        <w:tblStyle w:val="TableGrid"/>
-        <w:tblW w:w="0" w:type="auto"/>
+        <w:lastRenderedPageBreak/>
+        <w:t>The wire needs to be stripped using thermal wire strippers to expose 5 solid copper wires. Thermal strippers are recommended as the cable is constructed of solid plastic which is difficult to strip using mechanical cutting tools (</w:t>
+      </w:r>
+      <w:r>
+        <w:t xml:space="preserve">mechanical </w:t>
+      </w:r>
+      <w:r>
+        <w:t xml:space="preserve">strippers, hobby knife, </w:t>
+      </w:r>
+      <w:r>
+        <w:t>etc.</w:t>
+      </w:r>
+      <w:r>
+        <w:t xml:space="preserve">) without damaging the ~30AWG solid wire. </w:t>
+      </w:r>
+    </w:p>
+    <w:p>
+      <w:pPr>
+        <w:keepNext/>
         <w:jc w:val="center"/>
-        <w:tblLook w:val="04A0" w:firstRow="1" w:lastRow="0" w:firstColumn="1" w:lastColumn="0" w:noHBand="0" w:noVBand="1"/>
-      </w:tblPr>
-      <w:tblGrid>
-        <w:gridCol w:w="2337"/>
-        <w:gridCol w:w="2337"/>
-        <w:gridCol w:w="2338"/>
-      </w:tblGrid>
-      <w:tr>
-        <w:trPr>
-          <w:jc w:val="center"/>
-        </w:trPr>
-        <w:tc>
-          <w:tcPr>
-            <w:tcW w:w="2337" w:type="dxa"/>
-          </w:tcPr>
-          <w:p>
-            <w:pPr>
-              <w:jc w:val="center"/>
-            </w:pPr>
-            <w:r>
-              <w:t>DB9 Male Pin</w:t>
-            </w:r>
-          </w:p>
-        </w:tc>
-        <w:tc>
-          <w:tcPr>
-            <w:tcW w:w="2337" w:type="dxa"/>
-          </w:tcPr>
-          <w:p>
-            <w:pPr>
-              <w:jc w:val="center"/>
-            </w:pPr>
-            <w:r>
-              <w:t>TruWave</w:t>
-            </w:r>
-            <w:r>
-              <w:t xml:space="preserve"> Connector</w:t>
-            </w:r>
-          </w:p>
-        </w:tc>
-        <w:tc>
-          <w:tcPr>
-            <w:tcW w:w="2338" w:type="dxa"/>
-          </w:tcPr>
-          <w:p>
-            <w:pPr>
-              <w:jc w:val="center"/>
-            </w:pPr>
-            <w:r>
-              <w:t>TruWave</w:t>
-            </w:r>
-            <w:r>
-              <w:t xml:space="preserve"> Pin</w:t>
-            </w:r>
-          </w:p>
-        </w:tc>
-      </w:tr>
-      <w:tr>
-        <w:trPr>
-          <w:jc w:val="center"/>
-        </w:trPr>
-        <w:tc>
-          <w:tcPr>
-            <w:tcW w:w="2337" w:type="dxa"/>
-          </w:tcPr>
-          <w:p>
-            <w:pPr>
-              <w:jc w:val="center"/>
-            </w:pPr>
-            <w:r>
-              <w:t>1</w:t>
-            </w:r>
-          </w:p>
-        </w:tc>
-        <w:tc>
-          <w:tcPr>
-            <w:tcW w:w="2337" w:type="dxa"/>
-          </w:tcPr>
-          <w:p>
-            <w:pPr>
-              <w:jc w:val="center"/>
-            </w:pPr>
-            <w:r>
-              <w:t>A</w:t>
-            </w:r>
-          </w:p>
-        </w:tc>
-        <w:tc>
-          <w:tcPr>
-            <w:tcW w:w="2338" w:type="dxa"/>
-          </w:tcPr>
-          <w:p>
-            <w:pPr>
-              <w:jc w:val="center"/>
-            </w:pPr>
-            <w:r>
-              <w:t>1</w:t>
-            </w:r>
-          </w:p>
-        </w:tc>
-      </w:tr>
-      <w:tr>
-        <w:trPr>
-          <w:jc w:val="center"/>
-        </w:trPr>
-        <w:tc>
-          <w:tcPr>
-            <w:tcW w:w="2337" w:type="dxa"/>
-          </w:tcPr>
-          <w:p>
-            <w:pPr>
-              <w:jc w:val="center"/>
-            </w:pPr>
-            <w:r>
-              <w:t>2</w:t>
-            </w:r>
-          </w:p>
-        </w:tc>
-        <w:tc>
-          <w:tcPr>
-            <w:tcW w:w="2337" w:type="dxa"/>
-          </w:tcPr>
-          <w:p>
-            <w:pPr>
-              <w:jc w:val="center"/>
-            </w:pPr>
-            <w:r>
-              <w:t>A</w:t>
-            </w:r>
-          </w:p>
-        </w:tc>
-        <w:tc>
-          <w:tcPr>
-            <w:tcW w:w="2338" w:type="dxa"/>
-          </w:tcPr>
-          <w:p>
-            <w:pPr>
-              <w:jc w:val="center"/>
-            </w:pPr>
-            <w:r>
-              <w:t>2</w:t>
-            </w:r>
-          </w:p>
-        </w:tc>
-      </w:tr>
-      <w:tr>
-        <w:trPr>
-          <w:jc w:val="center"/>
-        </w:trPr>
-        <w:tc>
-          <w:tcPr>
-            <w:tcW w:w="2337" w:type="dxa"/>
-          </w:tcPr>
-          <w:p>
-            <w:pPr>
-              <w:jc w:val="center"/>
-            </w:pPr>
-            <w:r>
-              <w:t>3</w:t>
-            </w:r>
-          </w:p>
-        </w:tc>
-        <w:tc>
-          <w:tcPr>
-            <w:tcW w:w="2337" w:type="dxa"/>
-          </w:tcPr>
-          <w:p>
-            <w:pPr>
-              <w:jc w:val="center"/>
-            </w:pPr>
-            <w:r>
-              <w:t>A</w:t>
-            </w:r>
-          </w:p>
-        </w:tc>
-        <w:tc>
-          <w:tcPr>
-            <w:tcW w:w="2338" w:type="dxa"/>
-          </w:tcPr>
-          <w:p>
-            <w:pPr>
-              <w:jc w:val="center"/>
-            </w:pPr>
-            <w:r>
-              <w:t>3</w:t>
-            </w:r>
-          </w:p>
-        </w:tc>
-      </w:tr>
-      <w:tr>
-        <w:trPr>
-          <w:jc w:val="center"/>
-        </w:trPr>
-        <w:tc>
-          <w:tcPr>
-            <w:tcW w:w="2337" w:type="dxa"/>
-          </w:tcPr>
-          <w:p>
-            <w:pPr>
-              <w:jc w:val="center"/>
-            </w:pPr>
-            <w:r>
-              <w:t>4</w:t>
-            </w:r>
-          </w:p>
-        </w:tc>
-        <w:tc>
-          <w:tcPr>
-            <w:tcW w:w="2337" w:type="dxa"/>
-          </w:tcPr>
-          <w:p>
-            <w:pPr>
-              <w:jc w:val="center"/>
-            </w:pPr>
-            <w:r>
-              <w:t>A</w:t>
-            </w:r>
-          </w:p>
-        </w:tc>
-        <w:tc>
-          <w:tcPr>
-            <w:tcW w:w="2338" w:type="dxa"/>
-          </w:tcPr>
-          <w:p>
-            <w:pPr>
-              <w:jc w:val="center"/>
-            </w:pPr>
-            <w:r>
-              <w:t>4</w:t>
-            </w:r>
-          </w:p>
-        </w:tc>
-      </w:tr>
-      <w:tr>
-        <w:trPr>
-          <w:jc w:val="center"/>
-        </w:trPr>
-        <w:tc>
-          <w:tcPr>
-            <w:tcW w:w="2337" w:type="dxa"/>
-          </w:tcPr>
-          <w:p>
-            <w:pPr>
-              <w:jc w:val="center"/>
-            </w:pPr>
-            <w:r>
-              <w:t>5</w:t>
-            </w:r>
-          </w:p>
-        </w:tc>
-        <w:tc>
-          <w:tcPr>
-            <w:tcW w:w="2337" w:type="dxa"/>
-          </w:tcPr>
-          <w:p>
-            <w:pPr>
-              <w:jc w:val="center"/>
-            </w:pPr>
-            <w:r>
-              <w:t>-</w:t>
-            </w:r>
-          </w:p>
-        </w:tc>
-        <w:tc>
-          <w:tcPr>
-            <w:tcW w:w="2338" w:type="dxa"/>
-          </w:tcPr>
-          <w:p>
-            <w:pPr>
-              <w:jc w:val="center"/>
-            </w:pPr>
-            <w:r>
-              <w:t>-</w:t>
-            </w:r>
-          </w:p>
-        </w:tc>
-      </w:tr>
-      <w:tr>
-        <w:trPr>
-          <w:jc w:val="center"/>
-        </w:trPr>
-        <w:tc>
-          <w:tcPr>
-            <w:tcW w:w="2337" w:type="dxa"/>
-          </w:tcPr>
-          <w:p>
-            <w:pPr>
-              <w:jc w:val="center"/>
-            </w:pPr>
-            <w:r>
-              <w:t>6</w:t>
-            </w:r>
-          </w:p>
-        </w:tc>
-        <w:tc>
-          <w:tcPr>
-            <w:tcW w:w="2337" w:type="dxa"/>
-          </w:tcPr>
-          <w:p>
-            <w:pPr>
-              <w:jc w:val="center"/>
-            </w:pPr>
-            <w:r>
-              <w:t>B</w:t>
-            </w:r>
-          </w:p>
-        </w:tc>
-        <w:tc>
-          <w:tcPr>
-            <w:tcW w:w="2338" w:type="dxa"/>
-          </w:tcPr>
-          <w:p>
-            <w:pPr>
-              <w:jc w:val="center"/>
-            </w:pPr>
-            <w:r>
-              <w:t>1</w:t>
-            </w:r>
-          </w:p>
-        </w:tc>
-      </w:tr>
-      <w:tr>
-        <w:trPr>
-          <w:jc w:val="center"/>
-        </w:trPr>
-        <w:tc>
-          <w:tcPr>
-            <w:tcW w:w="2337" w:type="dxa"/>
-          </w:tcPr>
-          <w:p>
-            <w:pPr>
-              <w:jc w:val="center"/>
-            </w:pPr>
-            <w:r>
-              <w:t>7</w:t>
-            </w:r>
-          </w:p>
-        </w:tc>
-        <w:tc>
-          <w:tcPr>
-            <w:tcW w:w="2337" w:type="dxa"/>
-          </w:tcPr>
-          <w:p>
-            <w:pPr>
-              <w:jc w:val="center"/>
-            </w:pPr>
-            <w:r>
-              <w:t>B</w:t>
-            </w:r>
-          </w:p>
-        </w:tc>
-        <w:tc>
-          <w:tcPr>
-            <w:tcW w:w="2338" w:type="dxa"/>
-          </w:tcPr>
-          <w:p>
-            <w:pPr>
-              <w:jc w:val="center"/>
-            </w:pPr>
-            <w:r>
-              <w:t>2</w:t>
-            </w:r>
-          </w:p>
-        </w:tc>
-      </w:tr>
-      <w:tr>
-        <w:trPr>
-          <w:jc w:val="center"/>
-        </w:trPr>
-        <w:tc>
-          <w:tcPr>
-            <w:tcW w:w="2337" w:type="dxa"/>
-          </w:tcPr>
-          <w:p>
-            <w:pPr>
-              <w:jc w:val="center"/>
-            </w:pPr>
-            <w:r>
-              <w:t>8</w:t>
-            </w:r>
-          </w:p>
-        </w:tc>
-        <w:tc>
-          <w:tcPr>
-            <w:tcW w:w="2337" w:type="dxa"/>
-          </w:tcPr>
-          <w:p>
-            <w:pPr>
-              <w:jc w:val="center"/>
-            </w:pPr>
-            <w:r>
-              <w:t>B</w:t>
-            </w:r>
-          </w:p>
-        </w:tc>
-        <w:tc>
-          <w:tcPr>
-            <w:tcW w:w="2338" w:type="dxa"/>
-          </w:tcPr>
-          <w:p>
-            <w:pPr>
-              <w:jc w:val="center"/>
-            </w:pPr>
-            <w:r>
-              <w:t>3</w:t>
-            </w:r>
-          </w:p>
-        </w:tc>
-      </w:tr>
-      <w:tr>
-        <w:trPr>
-          <w:jc w:val="center"/>
-        </w:trPr>
-        <w:tc>
-          <w:tcPr>
-            <w:tcW w:w="2337" w:type="dxa"/>
-          </w:tcPr>
-          <w:p>
-            <w:pPr>
-              <w:jc w:val="center"/>
-            </w:pPr>
-            <w:r>
-              <w:t>9</w:t>
-            </w:r>
-          </w:p>
-        </w:tc>
-        <w:tc>
-          <w:tcPr>
-            <w:tcW w:w="2337" w:type="dxa"/>
-          </w:tcPr>
-          <w:p>
-            <w:pPr>
-              <w:jc w:val="center"/>
-            </w:pPr>
-            <w:r>
-              <w:t>B</w:t>
-            </w:r>
-          </w:p>
-        </w:tc>
-        <w:tc>
-          <w:tcPr>
-            <w:tcW w:w="2338" w:type="dxa"/>
-          </w:tcPr>
-          <w:p>
-            <w:pPr>
-              <w:jc w:val="center"/>
-            </w:pPr>
-            <w:r>
-              <w:t>4</w:t>
-            </w:r>
-          </w:p>
-        </w:tc>
-      </w:tr>
-    </w:tbl>
-    <w:p>
-      <w:pPr>
-        <w:jc w:val="center"/>
-      </w:pPr>
-    </w:p>
-    <w:p>
-      <w:pPr>
-        <w:jc w:val="center"/>
-      </w:pPr>
-      <w:r>
-        <w:t xml:space="preserve"> </w:t>
-      </w:r>
-    </w:p>
-    <w:p>
-      <w:pPr>
-        <w:jc w:val="both"/>
-      </w:pPr>
-      <w:r>
-        <w:rPr>
-          <w:noProof/>
-        </w:rPr>
-        <w:t xml:space="preserve">                    </w:t>
-      </w:r>
+      </w:pPr>
       <w:r>
         <w:rPr>
           <w:noProof/>
         </w:rPr>
         <w:drawing>
-          <wp:inline distT="0" distB="0" distL="0" distR="0" wp14:anchorId="0015CD71" wp14:editId="5F771515">
+          <wp:inline distT="0" distB="0" distL="0" distR="0" wp14:anchorId="2DFB0D2D" wp14:editId="133536BD">
+            <wp:extent cx="4626864" cy="2606040"/>
+            <wp:effectExtent l="0" t="0" r="2540" b="3810"/>
+            <wp:docPr id="4" name="Picture 4" descr="C:\Users\kakareka\Documents\GitHub\PRiME\Gen1\Cables\TrueWaveCable_Stripped.jpg"/>
+            <wp:cNvGraphicFramePr>
+              <a:graphicFrameLocks xmlns:a="http://schemas.openxmlformats.org/drawingml/2006/main" noChangeAspect="1"/>
+            </wp:cNvGraphicFramePr>
+            <a:graphic xmlns:a="http://schemas.openxmlformats.org/drawingml/2006/main">
+              <a:graphicData uri="http://schemas.openxmlformats.org/drawingml/2006/picture">
+                <pic:pic xmlns:pic="http://schemas.openxmlformats.org/drawingml/2006/picture">
+                  <pic:nvPicPr>
+                    <pic:cNvPr id="0" name="Picture 3" descr="C:\Users\kakareka\Documents\GitHub\PRiME\Gen1\Cables\TrueWaveCable_Stripped.jpg"/>
+                    <pic:cNvPicPr>
+                      <a:picLocks noChangeAspect="1" noChangeArrowheads="1"/>
+                    </pic:cNvPicPr>
+                  </pic:nvPicPr>
+                  <pic:blipFill>
+                    <a:blip r:embed="rId11" cstate="print">
+                      <a:extLst>
+                        <a:ext uri="{28A0092B-C50C-407E-A947-70E740481C1C}">
+                          <a14:useLocalDpi xmlns:a14="http://schemas.microsoft.com/office/drawing/2010/main" val="0"/>
+                        </a:ext>
+                      </a:extLst>
+                    </a:blip>
+                    <a:srcRect/>
+                    <a:stretch>
+                      <a:fillRect/>
+                    </a:stretch>
+                  </pic:blipFill>
+                  <pic:spPr bwMode="auto">
+                    <a:xfrm>
+                      <a:off x="0" y="0"/>
+                      <a:ext cx="4626864" cy="2606040"/>
+                    </a:xfrm>
+                    <a:prstGeom prst="rect">
+                      <a:avLst/>
+                    </a:prstGeom>
+                    <a:noFill/>
+                    <a:ln>
+                      <a:noFill/>
+                    </a:ln>
+                  </pic:spPr>
+                </pic:pic>
+              </a:graphicData>
+            </a:graphic>
+          </wp:inline>
+        </w:drawing>
+      </w:r>
+    </w:p>
+    <w:p>
+      <w:pPr>
+        <w:pStyle w:val="Caption"/>
+        <w:jc w:val="center"/>
+      </w:pPr>
+      <w:r>
+        <w:t xml:space="preserve">Figure </w:t>
+      </w:r>
+      <w:fldSimple w:instr=" SEQ Figure \* ARABIC ">
+        <w:r>
+          <w:rPr>
+            <w:noProof/>
+          </w:rPr>
+          <w:t>3</w:t>
+        </w:r>
+      </w:fldSimple>
+      <w:r>
+        <w:t>. Transducer electrical cable stripped (using thermal stripper) to expose bare copper wire.</w:t>
+      </w:r>
+    </w:p>
+    <w:p>
+      <w:pPr>
+        <w:pStyle w:val="ListParagraph"/>
+        <w:numPr>
+          <w:ilvl w:val="0"/>
+          <w:numId w:val="1"/>
+        </w:numPr>
+      </w:pPr>
+      <w:r>
+        <w:t>Once exposed, the solid wires are soldered to male DB9 connectors, using Pins 1-</w:t>
+      </w:r>
+      <w:r>
+        <w:t>4</w:t>
+      </w:r>
+      <w:r>
+        <w:t>.</w:t>
+      </w:r>
+    </w:p>
+    <w:p>
+      <w:pPr>
+        <w:ind w:left="360"/>
+      </w:pPr>
+    </w:p>
+    <w:p>
+      <w:pPr>
+        <w:keepNext/>
+        <w:jc w:val="center"/>
+      </w:pPr>
+      <w:r>
+        <w:rPr>
+          <w:noProof/>
+        </w:rPr>
+        <w:drawing>
+          <wp:inline distT="0" distB="0" distL="0" distR="0" wp14:anchorId="622A1E78" wp14:editId="04DFDBA8">
+            <wp:extent cx="4626864" cy="2606040"/>
+            <wp:effectExtent l="0" t="0" r="2540" b="3810"/>
+            <wp:docPr id="6" name="Picture 6" descr="C:\Users\kakareka\projects\Lederman-NHLBI\Images\IBPAdapters\DB9Soldered.jpg"/>
+            <wp:cNvGraphicFramePr>
+              <a:graphicFrameLocks xmlns:a="http://schemas.openxmlformats.org/drawingml/2006/main" noChangeAspect="1"/>
+            </wp:cNvGraphicFramePr>
+            <a:graphic xmlns:a="http://schemas.openxmlformats.org/drawingml/2006/main">
+              <a:graphicData uri="http://schemas.openxmlformats.org/drawingml/2006/picture">
+                <pic:pic xmlns:pic="http://schemas.openxmlformats.org/drawingml/2006/picture">
+                  <pic:nvPicPr>
+                    <pic:cNvPr id="0" name="Picture 2" descr="C:\Users\kakareka\projects\Lederman-NHLBI\Images\IBPAdapters\DB9Soldered.jpg"/>
+                    <pic:cNvPicPr>
+                      <a:picLocks noChangeAspect="1" noChangeArrowheads="1"/>
+                    </pic:cNvPicPr>
+                  </pic:nvPicPr>
+                  <pic:blipFill>
+                    <a:blip r:embed="rId12" cstate="print">
+                      <a:extLst>
+                        <a:ext uri="{28A0092B-C50C-407E-A947-70E740481C1C}">
+                          <a14:useLocalDpi xmlns:a14="http://schemas.microsoft.com/office/drawing/2010/main" val="0"/>
+                        </a:ext>
+                      </a:extLst>
+                    </a:blip>
+                    <a:srcRect/>
+                    <a:stretch>
+                      <a:fillRect/>
+                    </a:stretch>
+                  </pic:blipFill>
+                  <pic:spPr bwMode="auto">
+                    <a:xfrm>
+                      <a:off x="0" y="0"/>
+                      <a:ext cx="4626864" cy="2606040"/>
+                    </a:xfrm>
+                    <a:prstGeom prst="rect">
+                      <a:avLst/>
+                    </a:prstGeom>
+                    <a:noFill/>
+                    <a:ln>
+                      <a:noFill/>
+                    </a:ln>
+                  </pic:spPr>
+                </pic:pic>
+              </a:graphicData>
+            </a:graphic>
+          </wp:inline>
+        </w:drawing>
+      </w:r>
+    </w:p>
+    <w:p>
+      <w:pPr>
+        <w:pStyle w:val="Caption"/>
+        <w:jc w:val="center"/>
+      </w:pPr>
+      <w:r>
+        <w:t xml:space="preserve">Figure </w:t>
+      </w:r>
+      <w:fldSimple w:instr=" SEQ Figure \* ARABIC ">
+        <w:r>
+          <w:rPr>
+            <w:noProof/>
+          </w:rPr>
+          <w:t>4</w:t>
+        </w:r>
+      </w:fldSimple>
+      <w:r>
+        <w:t>. Transducer electrical cable soldered</w:t>
+      </w:r>
+      <w:r>
+        <w:rPr>
+          <w:noProof/>
+        </w:rPr>
+        <w:t xml:space="preserve"> to male DB9 connector. Unused Pin 5 of transducers electrical cable is cut, but can be soldered to Pin 5 of DB9.</w:t>
+      </w:r>
+    </w:p>
+    <w:p>
+      <w:pPr>
+        <w:keepNext/>
+        <w:jc w:val="center"/>
+      </w:pPr>
+      <w:r>
+        <w:br w:type="page"/>
+      </w:r>
+      <w:r>
+        <w:rPr>
+          <w:noProof/>
+        </w:rPr>
+        <w:lastRenderedPageBreak/>
+        <w:drawing>
+          <wp:inline distT="0" distB="0" distL="0" distR="0" wp14:anchorId="54CD86A1" wp14:editId="6BB2AE19">
             <wp:extent cx="2047875" cy="1370383"/>
             <wp:effectExtent l="0" t="0" r="0" b="1270"/>
             <wp:docPr id="5" name="Picture 5" descr="C:\Users\kakareka\projects\Lederman-NHLBI\Images\IBPAdapters\IP-ED-300-C1_small_annotated.png"/>
@@ -1198,7 +883,7 @@
                     </pic:cNvPicPr>
                   </pic:nvPicPr>
                   <pic:blipFill>
-                    <a:blip r:embed="rId11">
+                    <a:blip r:embed="rId13">
                       <a:extLst>
                         <a:ext uri="{28A0092B-C50C-407E-A947-70E740481C1C}">
                           <a14:useLocalDpi xmlns:a14="http://schemas.microsoft.com/office/drawing/2010/main" val="0"/>
@@ -1229,21 +914,52 @@
           </wp:inline>
         </w:drawing>
       </w:r>
+    </w:p>
+    <w:p>
+      <w:pPr>
+        <w:pStyle w:val="Caption"/>
+        <w:jc w:val="center"/>
+      </w:pPr>
+      <w:r>
+        <w:t xml:space="preserve">Figure </w:t>
+      </w:r>
+      <w:r>
+        <w:fldChar w:fldCharType="begin"/>
+      </w:r>
+      <w:r>
+        <w:instrText xml:space="preserve"> SEQ Figure \* ARABIC </w:instrText>
+      </w:r>
+      <w:r>
+        <w:fldChar w:fldCharType="separate"/>
+      </w:r>
       <w:r>
         <w:rPr>
           <w:noProof/>
         </w:rPr>
-        <w:t xml:space="preserve">                                </w:t>
-      </w:r>
-      <w:r>
-        <w:t xml:space="preserve"> </w:t>
-      </w:r>
+        <w:t>5</w:t>
+      </w:r>
+      <w:r>
+        <w:rPr>
+          <w:noProof/>
+        </w:rPr>
+        <w:fldChar w:fldCharType="end"/>
+      </w:r>
+      <w:r>
+        <w:t>. Edwards IBP Transducer connector with Pin 1 marked.</w:t>
+      </w:r>
+    </w:p>
+    <w:p/>
+    <w:p>
+      <w:pPr>
+        <w:keepNext/>
+        <w:jc w:val="center"/>
+      </w:pPr>
       <w:r>
         <w:rPr>
           <w:noProof/>
         </w:rPr>
         <w:drawing>
-          <wp:inline distT="0" distB="0" distL="0" distR="0">
+          <wp:inline distT="0" distB="0" distL="0" distR="0" wp14:anchorId="6DD30107" wp14:editId="52DB50B8">
             <wp:extent cx="1533525" cy="1533525"/>
             <wp:effectExtent l="0" t="0" r="9525" b="9525"/>
             <wp:docPr id="7" name="Picture 7" descr="C:\Users\kakareka\projects\Lederman-NHLBI\Images\IBPAdapters\DB9M.png"/>
@@ -1260,7 +976,7 @@
                     </pic:cNvPicPr>
                   </pic:nvPicPr>
                   <pic:blipFill>
-                    <a:blip r:embed="rId12">
+                    <a:blip r:embed="rId14">
                       <a:extLst>
                         <a:ext uri="{28A0092B-C50C-407E-A947-70E740481C1C}">
                           <a14:useLocalDpi xmlns:a14="http://schemas.microsoft.com/office/drawing/2010/main" val="0"/>
@@ -1294,11 +1010,910 @@
     </w:p>
     <w:p>
       <w:pPr>
+        <w:pStyle w:val="Caption"/>
         <w:jc w:val="center"/>
       </w:pPr>
+      <w:r>
+        <w:t xml:space="preserve">Figure </w:t>
+      </w:r>
+      <w:r>
+        <w:fldChar w:fldCharType="begin"/>
+      </w:r>
+      <w:r>
+        <w:instrText xml:space="preserve"> SEQ Figure \* ARABIC </w:instrText>
+      </w:r>
+      <w:r>
+        <w:fldChar w:fldCharType="separate"/>
+      </w:r>
+      <w:r>
+        <w:rPr>
+          <w:noProof/>
+        </w:rPr>
+        <w:t>6</w:t>
+      </w:r>
+      <w:r>
+        <w:rPr>
+          <w:noProof/>
+        </w:rPr>
+        <w:fldChar w:fldCharType="end"/>
+      </w:r>
+      <w:r>
+        <w:t>. Male DB9 connector with Pins 1 and 9 marked.</w:t>
+      </w:r>
     </w:p>
     <w:p/>
     <w:p/>
+    <w:p>
+      <w:pPr>
+        <w:pStyle w:val="ListParagraph"/>
+        <w:numPr>
+          <w:ilvl w:val="0"/>
+          <w:numId w:val="1"/>
+        </w:numPr>
+      </w:pPr>
+      <w:r>
+        <w:t>Steps 1-4 are repeated for the second IBP cable, using pins 6-9 of the DB9 connector. A piece of heat shrink or electrical tape can be used to prevent the bare wires from the two cables from touching.</w:t>
+      </w:r>
+    </w:p>
+    <w:p>
+      <w:pPr>
+        <w:pStyle w:val="ListParagraph"/>
+      </w:pPr>
+    </w:p>
+    <w:p>
+      <w:pPr>
+        <w:keepNext/>
+        <w:jc w:val="center"/>
+      </w:pPr>
+      <w:r>
+        <w:rPr>
+          <w:noProof/>
+        </w:rPr>
+        <w:lastRenderedPageBreak/>
+        <w:drawing>
+          <wp:inline distT="0" distB="0" distL="0" distR="0">
+            <wp:extent cx="4626864" cy="2606040"/>
+            <wp:effectExtent l="0" t="0" r="2540" b="3810"/>
+            <wp:docPr id="8" name="Picture 8" descr="C:\Users\kakareka\projects\Lederman-NHLBI\Images\IBPAdapters\HeatShrink.jpg"/>
+            <wp:cNvGraphicFramePr>
+              <a:graphicFrameLocks xmlns:a="http://schemas.openxmlformats.org/drawingml/2006/main" noChangeAspect="1"/>
+            </wp:cNvGraphicFramePr>
+            <a:graphic xmlns:a="http://schemas.openxmlformats.org/drawingml/2006/main">
+              <a:graphicData uri="http://schemas.openxmlformats.org/drawingml/2006/picture">
+                <pic:pic xmlns:pic="http://schemas.openxmlformats.org/drawingml/2006/picture">
+                  <pic:nvPicPr>
+                    <pic:cNvPr id="0" name="Picture 2" descr="C:\Users\kakareka\projects\Lederman-NHLBI\Images\IBPAdapters\HeatShrink.jpg"/>
+                    <pic:cNvPicPr>
+                      <a:picLocks noChangeAspect="1" noChangeArrowheads="1"/>
+                    </pic:cNvPicPr>
+                  </pic:nvPicPr>
+                  <pic:blipFill>
+                    <a:blip r:embed="rId15" cstate="print">
+                      <a:extLst>
+                        <a:ext uri="{28A0092B-C50C-407E-A947-70E740481C1C}">
+                          <a14:useLocalDpi xmlns:a14="http://schemas.microsoft.com/office/drawing/2010/main" val="0"/>
+                        </a:ext>
+                      </a:extLst>
+                    </a:blip>
+                    <a:srcRect/>
+                    <a:stretch>
+                      <a:fillRect/>
+                    </a:stretch>
+                  </pic:blipFill>
+                  <pic:spPr bwMode="auto">
+                    <a:xfrm>
+                      <a:off x="0" y="0"/>
+                      <a:ext cx="4626864" cy="2606040"/>
+                    </a:xfrm>
+                    <a:prstGeom prst="rect">
+                      <a:avLst/>
+                    </a:prstGeom>
+                    <a:noFill/>
+                    <a:ln>
+                      <a:noFill/>
+                    </a:ln>
+                  </pic:spPr>
+                </pic:pic>
+              </a:graphicData>
+            </a:graphic>
+          </wp:inline>
+        </w:drawing>
+      </w:r>
+    </w:p>
+    <w:p>
+      <w:pPr>
+        <w:pStyle w:val="Caption"/>
+        <w:jc w:val="center"/>
+      </w:pPr>
+      <w:r>
+        <w:t xml:space="preserve">Figure </w:t>
+      </w:r>
+      <w:fldSimple w:instr=" SEQ Figure \* ARABIC ">
+        <w:r>
+          <w:rPr>
+            <w:noProof/>
+          </w:rPr>
+          <w:t>7</w:t>
+        </w:r>
+      </w:fldSimple>
+      <w:r>
+        <w:t>. Second IBP electrical cable soldered to Pins 6-9 of DB9. Prior to soldering, heat shrink tubing can be placed on transducer electrical cable.</w:t>
+      </w:r>
+    </w:p>
+    <w:p>
+      <w:pPr>
+        <w:jc w:val="center"/>
+      </w:pPr>
+    </w:p>
+    <w:p>
+      <w:pPr>
+        <w:pStyle w:val="Caption"/>
+        <w:keepNext/>
+      </w:pPr>
+    </w:p>
+    <w:tbl>
+      <w:tblPr>
+        <w:tblStyle w:val="TableGrid"/>
+        <w:tblW w:w="0" w:type="auto"/>
+        <w:jc w:val="center"/>
+        <w:tblLook w:val="04A0" w:firstRow="1" w:lastRow="0" w:firstColumn="1" w:lastColumn="0" w:noHBand="0" w:noVBand="1"/>
+      </w:tblPr>
+      <w:tblGrid>
+        <w:gridCol w:w="2337"/>
+        <w:gridCol w:w="2337"/>
+        <w:gridCol w:w="2338"/>
+      </w:tblGrid>
+      <w:tr>
+        <w:trPr>
+          <w:jc w:val="center"/>
+        </w:trPr>
+        <w:tc>
+          <w:tcPr>
+            <w:tcW w:w="2337" w:type="dxa"/>
+          </w:tcPr>
+          <w:p>
+            <w:pPr>
+              <w:jc w:val="center"/>
+            </w:pPr>
+            <w:r>
+              <w:t>DB9 Male Pin</w:t>
+            </w:r>
+          </w:p>
+        </w:tc>
+        <w:tc>
+          <w:tcPr>
+            <w:tcW w:w="2337" w:type="dxa"/>
+          </w:tcPr>
+          <w:p>
+            <w:pPr>
+              <w:jc w:val="center"/>
+            </w:pPr>
+            <w:r>
+              <w:t>TruWave Connector</w:t>
+            </w:r>
+          </w:p>
+        </w:tc>
+        <w:tc>
+          <w:tcPr>
+            <w:tcW w:w="2338" w:type="dxa"/>
+          </w:tcPr>
+          <w:p>
+            <w:pPr>
+              <w:jc w:val="center"/>
+            </w:pPr>
+            <w:r>
+              <w:t>TruWave Pin</w:t>
+            </w:r>
+          </w:p>
+        </w:tc>
+      </w:tr>
+      <w:tr>
+        <w:trPr>
+          <w:jc w:val="center"/>
+        </w:trPr>
+        <w:tc>
+          <w:tcPr>
+            <w:tcW w:w="2337" w:type="dxa"/>
+          </w:tcPr>
+          <w:p>
+            <w:pPr>
+              <w:jc w:val="center"/>
+            </w:pPr>
+            <w:r>
+              <w:t>1</w:t>
+            </w:r>
+          </w:p>
+        </w:tc>
+        <w:tc>
+          <w:tcPr>
+            <w:tcW w:w="2337" w:type="dxa"/>
+          </w:tcPr>
+          <w:p>
+            <w:pPr>
+              <w:jc w:val="center"/>
+            </w:pPr>
+            <w:r>
+              <w:t>A</w:t>
+            </w:r>
+          </w:p>
+        </w:tc>
+        <w:tc>
+          <w:tcPr>
+            <w:tcW w:w="2338" w:type="dxa"/>
+          </w:tcPr>
+          <w:p>
+            <w:pPr>
+              <w:jc w:val="center"/>
+            </w:pPr>
+            <w:r>
+              <w:t>1</w:t>
+            </w:r>
+          </w:p>
+        </w:tc>
+      </w:tr>
+      <w:tr>
+        <w:trPr>
+          <w:jc w:val="center"/>
+        </w:trPr>
+        <w:tc>
+          <w:tcPr>
+            <w:tcW w:w="2337" w:type="dxa"/>
+          </w:tcPr>
+          <w:p>
+            <w:pPr>
+              <w:jc w:val="center"/>
+            </w:pPr>
+            <w:r>
+              <w:t>2</w:t>
+            </w:r>
+          </w:p>
+        </w:tc>
+        <w:tc>
+          <w:tcPr>
+            <w:tcW w:w="2337" w:type="dxa"/>
+          </w:tcPr>
+          <w:p>
+            <w:pPr>
+              <w:jc w:val="center"/>
+            </w:pPr>
+            <w:r>
+              <w:t>A</w:t>
+            </w:r>
+          </w:p>
+        </w:tc>
+        <w:tc>
+          <w:tcPr>
+            <w:tcW w:w="2338" w:type="dxa"/>
+          </w:tcPr>
+          <w:p>
+            <w:pPr>
+              <w:jc w:val="center"/>
+            </w:pPr>
+            <w:r>
+              <w:t>2</w:t>
+            </w:r>
+          </w:p>
+        </w:tc>
+      </w:tr>
+      <w:tr>
+        <w:trPr>
+          <w:jc w:val="center"/>
+        </w:trPr>
+        <w:tc>
+          <w:tcPr>
+            <w:tcW w:w="2337" w:type="dxa"/>
+          </w:tcPr>
+          <w:p>
+            <w:pPr>
+              <w:jc w:val="center"/>
+            </w:pPr>
+            <w:r>
+              <w:t>3</w:t>
+            </w:r>
+          </w:p>
+        </w:tc>
+        <w:tc>
+          <w:tcPr>
+            <w:tcW w:w="2337" w:type="dxa"/>
+          </w:tcPr>
+          <w:p>
+            <w:pPr>
+              <w:jc w:val="center"/>
+            </w:pPr>
+            <w:r>
+              <w:t>A</w:t>
+            </w:r>
+          </w:p>
+        </w:tc>
+        <w:tc>
+          <w:tcPr>
+            <w:tcW w:w="2338" w:type="dxa"/>
+          </w:tcPr>
+          <w:p>
+            <w:pPr>
+              <w:jc w:val="center"/>
+            </w:pPr>
+            <w:r>
+              <w:t>3</w:t>
+            </w:r>
+          </w:p>
+        </w:tc>
+      </w:tr>
+      <w:tr>
+        <w:trPr>
+          <w:jc w:val="center"/>
+        </w:trPr>
+        <w:tc>
+          <w:tcPr>
+            <w:tcW w:w="2337" w:type="dxa"/>
+          </w:tcPr>
+          <w:p>
+            <w:pPr>
+              <w:jc w:val="center"/>
+            </w:pPr>
+            <w:r>
+              <w:t>4</w:t>
+            </w:r>
+          </w:p>
+        </w:tc>
+        <w:tc>
+          <w:tcPr>
+            <w:tcW w:w="2337" w:type="dxa"/>
+          </w:tcPr>
+          <w:p>
+            <w:pPr>
+              <w:jc w:val="center"/>
+            </w:pPr>
+            <w:r>
+              <w:t>A</w:t>
+            </w:r>
+          </w:p>
+        </w:tc>
+        <w:tc>
+          <w:tcPr>
+            <w:tcW w:w="2338" w:type="dxa"/>
+          </w:tcPr>
+          <w:p>
+            <w:pPr>
+              <w:jc w:val="center"/>
+            </w:pPr>
+            <w:r>
+              <w:t>4</w:t>
+            </w:r>
+          </w:p>
+        </w:tc>
+      </w:tr>
+      <w:tr>
+        <w:trPr>
+          <w:jc w:val="center"/>
+        </w:trPr>
+        <w:tc>
+          <w:tcPr>
+            <w:tcW w:w="2337" w:type="dxa"/>
+          </w:tcPr>
+          <w:p>
+            <w:pPr>
+              <w:jc w:val="center"/>
+            </w:pPr>
+            <w:r>
+              <w:t>5</w:t>
+            </w:r>
+          </w:p>
+        </w:tc>
+        <w:tc>
+          <w:tcPr>
+            <w:tcW w:w="2337" w:type="dxa"/>
+          </w:tcPr>
+          <w:p>
+            <w:pPr>
+              <w:jc w:val="center"/>
+            </w:pPr>
+            <w:r>
+              <w:t>-</w:t>
+            </w:r>
+          </w:p>
+        </w:tc>
+        <w:tc>
+          <w:tcPr>
+            <w:tcW w:w="2338" w:type="dxa"/>
+          </w:tcPr>
+          <w:p>
+            <w:pPr>
+              <w:jc w:val="center"/>
+            </w:pPr>
+            <w:r>
+              <w:t>-</w:t>
+            </w:r>
+          </w:p>
+        </w:tc>
+      </w:tr>
+      <w:tr>
+        <w:trPr>
+          <w:jc w:val="center"/>
+        </w:trPr>
+        <w:tc>
+          <w:tcPr>
+            <w:tcW w:w="2337" w:type="dxa"/>
+          </w:tcPr>
+          <w:p>
+            <w:pPr>
+              <w:jc w:val="center"/>
+            </w:pPr>
+            <w:r>
+              <w:t>6</w:t>
+            </w:r>
+          </w:p>
+        </w:tc>
+        <w:tc>
+          <w:tcPr>
+            <w:tcW w:w="2337" w:type="dxa"/>
+          </w:tcPr>
+          <w:p>
+            <w:pPr>
+              <w:jc w:val="center"/>
+            </w:pPr>
+            <w:r>
+              <w:t>B</w:t>
+            </w:r>
+          </w:p>
+        </w:tc>
+        <w:tc>
+          <w:tcPr>
+            <w:tcW w:w="2338" w:type="dxa"/>
+          </w:tcPr>
+          <w:p>
+            <w:pPr>
+              <w:jc w:val="center"/>
+            </w:pPr>
+            <w:r>
+              <w:t>1</w:t>
+            </w:r>
+          </w:p>
+        </w:tc>
+      </w:tr>
+      <w:tr>
+        <w:trPr>
+          <w:jc w:val="center"/>
+        </w:trPr>
+        <w:tc>
+          <w:tcPr>
+            <w:tcW w:w="2337" w:type="dxa"/>
+          </w:tcPr>
+          <w:p>
+            <w:pPr>
+              <w:jc w:val="center"/>
+            </w:pPr>
+            <w:r>
+              <w:t>7</w:t>
+            </w:r>
+          </w:p>
+        </w:tc>
+        <w:tc>
+          <w:tcPr>
+            <w:tcW w:w="2337" w:type="dxa"/>
+          </w:tcPr>
+          <w:p>
+            <w:pPr>
+              <w:jc w:val="center"/>
+            </w:pPr>
+            <w:r>
+              <w:t>B</w:t>
+            </w:r>
+          </w:p>
+        </w:tc>
+        <w:tc>
+          <w:tcPr>
+            <w:tcW w:w="2338" w:type="dxa"/>
+          </w:tcPr>
+          <w:p>
+            <w:pPr>
+              <w:jc w:val="center"/>
+            </w:pPr>
+            <w:r>
+              <w:t>2</w:t>
+            </w:r>
+          </w:p>
+        </w:tc>
+      </w:tr>
+      <w:tr>
+        <w:trPr>
+          <w:jc w:val="center"/>
+        </w:trPr>
+        <w:tc>
+          <w:tcPr>
+            <w:tcW w:w="2337" w:type="dxa"/>
+          </w:tcPr>
+          <w:p>
+            <w:pPr>
+              <w:jc w:val="center"/>
+            </w:pPr>
+            <w:r>
+              <w:t>8</w:t>
+            </w:r>
+          </w:p>
+        </w:tc>
+        <w:tc>
+          <w:tcPr>
+            <w:tcW w:w="2337" w:type="dxa"/>
+          </w:tcPr>
+          <w:p>
+            <w:pPr>
+              <w:jc w:val="center"/>
+            </w:pPr>
+            <w:r>
+              <w:t>B</w:t>
+            </w:r>
+          </w:p>
+        </w:tc>
+        <w:tc>
+          <w:tcPr>
+            <w:tcW w:w="2338" w:type="dxa"/>
+          </w:tcPr>
+          <w:p>
+            <w:pPr>
+              <w:jc w:val="center"/>
+            </w:pPr>
+            <w:r>
+              <w:t>3</w:t>
+            </w:r>
+          </w:p>
+        </w:tc>
+      </w:tr>
+      <w:tr>
+        <w:trPr>
+          <w:jc w:val="center"/>
+        </w:trPr>
+        <w:tc>
+          <w:tcPr>
+            <w:tcW w:w="2337" w:type="dxa"/>
+          </w:tcPr>
+          <w:p>
+            <w:pPr>
+              <w:jc w:val="center"/>
+            </w:pPr>
+            <w:r>
+              <w:t>9</w:t>
+            </w:r>
+          </w:p>
+        </w:tc>
+        <w:tc>
+          <w:tcPr>
+            <w:tcW w:w="2337" w:type="dxa"/>
+          </w:tcPr>
+          <w:p>
+            <w:pPr>
+              <w:jc w:val="center"/>
+            </w:pPr>
+            <w:r>
+              <w:t>B</w:t>
+            </w:r>
+          </w:p>
+        </w:tc>
+        <w:tc>
+          <w:tcPr>
+            <w:tcW w:w="2338" w:type="dxa"/>
+          </w:tcPr>
+          <w:p>
+            <w:pPr>
+              <w:keepNext/>
+              <w:jc w:val="center"/>
+            </w:pPr>
+            <w:r>
+              <w:t>4</w:t>
+            </w:r>
+          </w:p>
+        </w:tc>
+      </w:tr>
+    </w:tbl>
+    <w:p>
+      <w:pPr>
+        <w:pStyle w:val="Caption"/>
+        <w:jc w:val="center"/>
+      </w:pPr>
+      <w:r>
+        <w:t>Table 1. Electrical wiring connections for both TruWave IBP transducers to male DB9 connector.</w:t>
+      </w:r>
+    </w:p>
+    <w:p>
+      <w:pPr>
+        <w:jc w:val="center"/>
+      </w:pPr>
+    </w:p>
+    <w:p/>
+    <w:p>
+      <w:pPr>
+        <w:pStyle w:val="ListParagraph"/>
+        <w:numPr>
+          <w:ilvl w:val="0"/>
+          <w:numId w:val="1"/>
+        </w:numPr>
+        <w:jc w:val="center"/>
+      </w:pPr>
+      <w:r>
+        <w:t>Place cable inside DB9 housing and ensure the that strain relief applies appropriate pressure to the white cable (i.e., moving the white cable does no cause the wires near the DB9 connector to move).</w:t>
+      </w:r>
+    </w:p>
+    <w:p>
+      <w:pPr>
+        <w:pStyle w:val="ListParagraph"/>
+      </w:pPr>
+    </w:p>
+    <w:p>
+      <w:pPr>
+        <w:pStyle w:val="ListParagraph"/>
+        <w:keepNext/>
+        <w:jc w:val="center"/>
+      </w:pPr>
+      <w:r>
+        <w:rPr>
+          <w:noProof/>
+        </w:rPr>
+        <w:lastRenderedPageBreak/>
+        <w:drawing>
+          <wp:inline distT="0" distB="0" distL="0" distR="0" wp14:anchorId="5983A174" wp14:editId="29D5C485">
+            <wp:extent cx="4636008" cy="2606040"/>
+            <wp:effectExtent l="0" t="0" r="0" b="3810"/>
+            <wp:docPr id="10" name="Picture 10" descr="C:\Users\kakareka\projects\Lederman-NHLBI\Images\IBPAdapters\BothCablesInHousing.jpg"/>
+            <wp:cNvGraphicFramePr>
+              <a:graphicFrameLocks xmlns:a="http://schemas.openxmlformats.org/drawingml/2006/main" noChangeAspect="1"/>
+            </wp:cNvGraphicFramePr>
+            <a:graphic xmlns:a="http://schemas.openxmlformats.org/drawingml/2006/main">
+              <a:graphicData uri="http://schemas.openxmlformats.org/drawingml/2006/picture">
+                <pic:pic xmlns:pic="http://schemas.openxmlformats.org/drawingml/2006/picture">
+                  <pic:nvPicPr>
+                    <pic:cNvPr id="0" name="Picture 5" descr="C:\Users\kakareka\projects\Lederman-NHLBI\Images\IBPAdapters\BothCablesInHousing.jpg"/>
+                    <pic:cNvPicPr>
+                      <a:picLocks noChangeAspect="1" noChangeArrowheads="1"/>
+                    </pic:cNvPicPr>
+                  </pic:nvPicPr>
+                  <pic:blipFill>
+                    <a:blip r:embed="rId16" cstate="print">
+                      <a:extLst>
+                        <a:ext uri="{28A0092B-C50C-407E-A947-70E740481C1C}">
+                          <a14:useLocalDpi xmlns:a14="http://schemas.microsoft.com/office/drawing/2010/main" val="0"/>
+                        </a:ext>
+                      </a:extLst>
+                    </a:blip>
+                    <a:srcRect/>
+                    <a:stretch>
+                      <a:fillRect/>
+                    </a:stretch>
+                  </pic:blipFill>
+                  <pic:spPr bwMode="auto">
+                    <a:xfrm>
+                      <a:off x="0" y="0"/>
+                      <a:ext cx="4636008" cy="2606040"/>
+                    </a:xfrm>
+                    <a:prstGeom prst="rect">
+                      <a:avLst/>
+                    </a:prstGeom>
+                    <a:noFill/>
+                    <a:ln>
+                      <a:noFill/>
+                    </a:ln>
+                  </pic:spPr>
+                </pic:pic>
+              </a:graphicData>
+            </a:graphic>
+          </wp:inline>
+        </w:drawing>
+      </w:r>
+    </w:p>
+    <w:p>
+      <w:pPr>
+        <w:pStyle w:val="Caption"/>
+        <w:jc w:val="center"/>
+      </w:pPr>
+      <w:r>
+        <w:t xml:space="preserve">Figure </w:t>
+      </w:r>
+      <w:fldSimple w:instr=" SEQ Figure \* ARABIC ">
+        <w:r>
+          <w:rPr>
+            <w:noProof/>
+          </w:rPr>
+          <w:t>8</w:t>
+        </w:r>
+      </w:fldSimple>
+      <w:r>
+        <w:t xml:space="preserve">. Both </w:t>
+      </w:r>
+      <w:r>
+        <w:t xml:space="preserve">IBP cables are inserted into a </w:t>
+      </w:r>
+      <w:r>
+        <w:t>plastic DB9 housing. Strain relief (metal clamp on left side) must be used to prevent motion of cables near DB9. Bare copper wires are very fragile and can break if bent.</w:t>
+      </w:r>
+    </w:p>
+    <w:p>
+      <w:pPr>
+        <w:jc w:val="center"/>
+      </w:pPr>
+    </w:p>
+    <w:p>
+      <w:pPr>
+        <w:pStyle w:val="ListParagraph"/>
+        <w:numPr>
+          <w:ilvl w:val="0"/>
+          <w:numId w:val="1"/>
+        </w:numPr>
+      </w:pPr>
+      <w:r>
+        <w:t>Screw the housing cover and mark the white connectors as IBP1 and IBP2.</w:t>
+      </w:r>
+    </w:p>
+    <w:p>
+      <w:pPr>
+        <w:pStyle w:val="ListParagraph"/>
+      </w:pPr>
+    </w:p>
+    <w:p>
+      <w:pPr>
+        <w:pStyle w:val="ListParagraph"/>
+        <w:keepNext/>
+        <w:jc w:val="center"/>
+      </w:pPr>
+      <w:r>
+        <w:rPr>
+          <w:noProof/>
+        </w:rPr>
+        <w:drawing>
+          <wp:inline distT="0" distB="0" distL="0" distR="0" wp14:anchorId="0A58EB7E" wp14:editId="104EEB1C">
+            <wp:extent cx="4636008" cy="2606040"/>
+            <wp:effectExtent l="0" t="0" r="0" b="3810"/>
+            <wp:docPr id="11" name="Picture 11" descr="C:\Users\kakareka\projects\Lederman-NHLBI\Images\IBPAdapters\HousingCover.jpg"/>
+            <wp:cNvGraphicFramePr>
+              <a:graphicFrameLocks xmlns:a="http://schemas.openxmlformats.org/drawingml/2006/main" noChangeAspect="1"/>
+            </wp:cNvGraphicFramePr>
+            <a:graphic xmlns:a="http://schemas.openxmlformats.org/drawingml/2006/main">
+              <a:graphicData uri="http://schemas.openxmlformats.org/drawingml/2006/picture">
+                <pic:pic xmlns:pic="http://schemas.openxmlformats.org/drawingml/2006/picture">
+                  <pic:nvPicPr>
+                    <pic:cNvPr id="0" name="Picture 6" descr="C:\Users\kakareka\projects\Lederman-NHLBI\Images\IBPAdapters\HousingCover.jpg"/>
+                    <pic:cNvPicPr>
+                      <a:picLocks noChangeAspect="1" noChangeArrowheads="1"/>
+                    </pic:cNvPicPr>
+                  </pic:nvPicPr>
+                  <pic:blipFill>
+                    <a:blip r:embed="rId17" cstate="print">
+                      <a:extLst>
+                        <a:ext uri="{28A0092B-C50C-407E-A947-70E740481C1C}">
+                          <a14:useLocalDpi xmlns:a14="http://schemas.microsoft.com/office/drawing/2010/main" val="0"/>
+                        </a:ext>
+                      </a:extLst>
+                    </a:blip>
+                    <a:srcRect/>
+                    <a:stretch>
+                      <a:fillRect/>
+                    </a:stretch>
+                  </pic:blipFill>
+                  <pic:spPr bwMode="auto">
+                    <a:xfrm>
+                      <a:off x="0" y="0"/>
+                      <a:ext cx="4636008" cy="2606040"/>
+                    </a:xfrm>
+                    <a:prstGeom prst="rect">
+                      <a:avLst/>
+                    </a:prstGeom>
+                    <a:noFill/>
+                    <a:ln>
+                      <a:noFill/>
+                    </a:ln>
+                  </pic:spPr>
+                </pic:pic>
+              </a:graphicData>
+            </a:graphic>
+          </wp:inline>
+        </w:drawing>
+      </w:r>
+    </w:p>
+    <w:p>
+      <w:pPr>
+        <w:pStyle w:val="Caption"/>
+        <w:jc w:val="center"/>
+      </w:pPr>
+      <w:r>
+        <w:t xml:space="preserve">Figure </w:t>
+      </w:r>
+      <w:fldSimple w:instr=" SEQ Figure \* ARABIC ">
+        <w:r>
+          <w:rPr>
+            <w:noProof/>
+          </w:rPr>
+          <w:t>9</w:t>
+        </w:r>
+      </w:fldSimple>
+      <w:r>
+        <w:t>. DB9 housing with cover attached.</w:t>
+      </w:r>
+    </w:p>
+    <w:p>
+      <w:pPr>
+        <w:pStyle w:val="ListParagraph"/>
+        <w:jc w:val="center"/>
+      </w:pPr>
+    </w:p>
+    <w:p>
+      <w:pPr>
+        <w:pStyle w:val="ListParagraph"/>
+        <w:keepNext/>
+        <w:jc w:val="center"/>
+      </w:pPr>
+      <w:r>
+        <w:rPr>
+          <w:noProof/>
+        </w:rPr>
+        <w:lastRenderedPageBreak/>
+        <w:drawing>
+          <wp:inline distT="0" distB="0" distL="0" distR="0" wp14:anchorId="5AA99FE5" wp14:editId="3867E830">
+            <wp:extent cx="4636008" cy="2606040"/>
+            <wp:effectExtent l="0" t="0" r="0" b="3810"/>
+            <wp:docPr id="12" name="Picture 12" descr="C:\Users\kakareka\projects\Lederman-NHLBI\Images\IBPAdapters\Final.jpg"/>
+            <wp:cNvGraphicFramePr>
+              <a:graphicFrameLocks xmlns:a="http://schemas.openxmlformats.org/drawingml/2006/main" noChangeAspect="1"/>
+            </wp:cNvGraphicFramePr>
+            <a:graphic xmlns:a="http://schemas.openxmlformats.org/drawingml/2006/main">
+              <a:graphicData uri="http://schemas.openxmlformats.org/drawingml/2006/picture">
+                <pic:pic xmlns:pic="http://schemas.openxmlformats.org/drawingml/2006/picture">
+                  <pic:nvPicPr>
+                    <pic:cNvPr id="0" name="Picture 7" descr="C:\Users\kakareka\projects\Lederman-NHLBI\Images\IBPAdapters\Final.jpg"/>
+                    <pic:cNvPicPr>
+                      <a:picLocks noChangeAspect="1" noChangeArrowheads="1"/>
+                    </pic:cNvPicPr>
+                  </pic:nvPicPr>
+                  <pic:blipFill>
+                    <a:blip r:embed="rId18" cstate="print">
+                      <a:extLst>
+                        <a:ext uri="{28A0092B-C50C-407E-A947-70E740481C1C}">
+                          <a14:useLocalDpi xmlns:a14="http://schemas.microsoft.com/office/drawing/2010/main" val="0"/>
+                        </a:ext>
+                      </a:extLst>
+                    </a:blip>
+                    <a:srcRect/>
+                    <a:stretch>
+                      <a:fillRect/>
+                    </a:stretch>
+                  </pic:blipFill>
+                  <pic:spPr bwMode="auto">
+                    <a:xfrm>
+                      <a:off x="0" y="0"/>
+                      <a:ext cx="4636008" cy="2606040"/>
+                    </a:xfrm>
+                    <a:prstGeom prst="rect">
+                      <a:avLst/>
+                    </a:prstGeom>
+                    <a:noFill/>
+                    <a:ln>
+                      <a:noFill/>
+                    </a:ln>
+                  </pic:spPr>
+                </pic:pic>
+              </a:graphicData>
+            </a:graphic>
+          </wp:inline>
+        </w:drawing>
+      </w:r>
+    </w:p>
+    <w:p>
+      <w:pPr>
+        <w:pStyle w:val="Caption"/>
+        <w:jc w:val="center"/>
+      </w:pPr>
+      <w:r>
+        <w:t xml:space="preserve">Figure </w:t>
+      </w:r>
+      <w:fldSimple w:instr=" SEQ Figure \* ARABIC ">
+        <w:r>
+          <w:rPr>
+            <w:noProof/>
+          </w:rPr>
+          <w:t>10</w:t>
+        </w:r>
+      </w:fldSimple>
+      <w:r>
+        <w:t>. Full cable assembly shown. Stickers are placed on IBP connector to distinguish the two connectors (IBP1 sticker not visible in this photo).</w:t>
+      </w:r>
+    </w:p>
     <w:sectPr>
       <w:pgSz w:w="12240" w:h="15840"/>
       <w:pgMar w:top="1440" w:right="1440" w:bottom="1440" w:left="1440" w:header="720" w:footer="720" w:gutter="0"/>
@@ -1314,7 +1929,7 @@
   <w:abstractNum w:abstractNumId="0" w15:restartNumberingAfterBreak="0">
     <w:nsid w:val="3BEB70FF"/>
     <w:multiLevelType w:val="hybridMultilevel"/>
-    <w:tmpl w:val="7602AB82"/>
+    <w:tmpl w:val="E1BCA974"/>
     <w:lvl w:ilvl="0" w:tplc="0409000F">
       <w:start w:val="1"/>
       <w:numFmt w:val="decimal"/>
@@ -1935,6 +2550,37 @@
       <w:szCs w:val="32"/>
     </w:rPr>
   </w:style>
+  <w:style w:type="paragraph" w:styleId="Caption">
+    <w:name w:val="caption"/>
+    <w:basedOn w:val="Normal"/>
+    <w:next w:val="Normal"/>
+    <w:uiPriority w:val="35"/>
+    <w:unhideWhenUsed/>
+    <w:qFormat/>
+    <w:rsid w:val="005E576E"/>
+    <w:pPr>
+      <w:spacing w:after="200" w:line="240" w:lineRule="auto"/>
+    </w:pPr>
+    <w:rPr>
+      <w:i/>
+      <w:iCs/>
+      <w:color w:val="44546A" w:themeColor="text2"/>
+      <w:sz w:val="18"/>
+      <w:szCs w:val="18"/>
+    </w:rPr>
+  </w:style>
+  <w:style w:type="character" w:styleId="FollowedHyperlink">
+    <w:name w:val="FollowedHyperlink"/>
+    <w:basedOn w:val="DefaultParagraphFont"/>
+    <w:uiPriority w:val="99"/>
+    <w:semiHidden/>
+    <w:unhideWhenUsed/>
+    <w:rsid w:val="00D4057F"/>
+    <w:rPr>
+      <w:color w:val="954F72" w:themeColor="followedHyperlink"/>
+      <w:u w:val="single"/>
+    </w:rPr>
+  </w:style>
 </w:styles>
 </file>
 
@@ -2197,4 +2843,16 @@
     </a:ext>
   </a:extLst>
 </a:theme>
+</file>
+
+<file path=customXml/item1.xml><?xml version="1.0" encoding="utf-8"?>
+<b:Sources xmlns:b="http://schemas.openxmlformats.org/officeDocument/2006/bibliography" xmlns="http://schemas.openxmlformats.org/officeDocument/2006/bibliography" SelectedStyle="\APASixthEditionOfficeOnline.xsl" StyleName="APA" Version="6"/>
+</file>
+
+<file path=customXml/itemProps1.xml><?xml version="1.0" encoding="utf-8"?>
+<ds:datastoreItem xmlns:ds="http://schemas.openxmlformats.org/officeDocument/2006/customXml" ds:itemID="{C18806AE-F927-42EF-830A-688F037CC949}">
+  <ds:schemaRefs>
+    <ds:schemaRef ds:uri="http://schemas.openxmlformats.org/officeDocument/2006/bibliography"/>
+  </ds:schemaRefs>
+</ds:datastoreItem>
 </file>
</xml_diff>